<commit_message>
how systems work docs changed
</commit_message>
<xml_diff>
--- a/docs/HowProductsWork/WhatsApp.docx
+++ b/docs/HowProductsWork/WhatsApp.docx
@@ -5,6 +5,787 @@
     <w:p>
       <w:pPr>
         <w:spacing w:after="0" w:line="240" w:lineRule="auto"/>
+        <w:jc w:val="center"/>
+        <w:rPr>
+          <w:rFonts w:ascii="Segoe UI" w:eastAsia="Times New Roman" w:hAnsi="Segoe UI" w:cs="Segoe UI"/>
+          <w:bCs/>
+          <w:color w:val="00B050"/>
+          <w:sz w:val="72"/>
+          <w:szCs w:val="72"/>
+          <w14:shadow w14:blurRad="38100" w14:dist="25400" w14:dir="5400000" w14:sx="100000" w14:sy="100000" w14:kx="0" w14:ky="0" w14:algn="ctr">
+            <w14:srgbClr w14:val="6E747A">
+              <w14:alpha w14:val="57000"/>
+            </w14:srgbClr>
+          </w14:shadow>
+          <w14:textOutline w14:w="0" w14:cap="flat" w14:cmpd="sng" w14:algn="ctr">
+            <w14:noFill/>
+            <w14:prstDash w14:val="solid"/>
+            <w14:round/>
+          </w14:textOutline>
+        </w:rPr>
+      </w:pPr>
+      <w:r>
+        <w:rPr>
+          <w:rFonts w:ascii="Segoe UI" w:eastAsia="Times New Roman" w:hAnsi="Segoe UI" w:cs="Segoe UI"/>
+          <w:bCs/>
+          <w:color w:val="00B050"/>
+          <w:sz w:val="72"/>
+          <w:szCs w:val="72"/>
+          <w14:shadow w14:blurRad="38100" w14:dist="25400" w14:dir="5400000" w14:sx="100000" w14:sy="100000" w14:kx="0" w14:ky="0" w14:algn="ctr">
+            <w14:srgbClr w14:val="6E747A">
+              <w14:alpha w14:val="57000"/>
+            </w14:srgbClr>
+          </w14:shadow>
+          <w14:textOutline w14:w="0" w14:cap="flat" w14:cmpd="sng" w14:algn="ctr">
+            <w14:noFill/>
+            <w14:prstDash w14:val="solid"/>
+            <w14:round/>
+          </w14:textOutline>
+        </w:rPr>
+        <w:t>H</w:t>
+      </w:r>
+      <w:r>
+        <w:rPr>
+          <w:rFonts w:ascii="Segoe UI" w:eastAsia="Times New Roman" w:hAnsi="Segoe UI" w:cs="Segoe UI"/>
+          <w:bCs/>
+          <w:color w:val="00B050"/>
+          <w:sz w:val="72"/>
+          <w:szCs w:val="72"/>
+          <w14:shadow w14:blurRad="38100" w14:dist="25400" w14:dir="5400000" w14:sx="100000" w14:sy="100000" w14:kx="0" w14:ky="0" w14:algn="ctr">
+            <w14:srgbClr w14:val="6E747A">
+              <w14:alpha w14:val="57000"/>
+            </w14:srgbClr>
+          </w14:shadow>
+          <w14:textOutline w14:w="0" w14:cap="flat" w14:cmpd="sng" w14:algn="ctr">
+            <w14:noFill/>
+            <w14:prstDash w14:val="solid"/>
+            <w14:round/>
+          </w14:textOutline>
+        </w:rPr>
+        <w:t>ow WhatsApp Works</w:t>
+      </w:r>
+    </w:p>
+    <w:p>
+      <w:pPr>
+        <w:spacing w:after="0" w:line="240" w:lineRule="auto"/>
+        <w:jc w:val="center"/>
+        <w:rPr>
+          <w:rFonts w:ascii="Segoe UI" w:eastAsia="Times New Roman" w:hAnsi="Segoe UI" w:cs="Segoe UI"/>
+          <w:bCs/>
+          <w:color w:val="00B050"/>
+          <w:sz w:val="72"/>
+          <w:szCs w:val="72"/>
+          <w14:shadow w14:blurRad="38100" w14:dist="25400" w14:dir="5400000" w14:sx="100000" w14:sy="100000" w14:kx="0" w14:ky="0" w14:algn="ctr">
+            <w14:srgbClr w14:val="6E747A">
+              <w14:alpha w14:val="57000"/>
+            </w14:srgbClr>
+          </w14:shadow>
+          <w14:textOutline w14:w="0" w14:cap="flat" w14:cmpd="sng" w14:algn="ctr">
+            <w14:noFill/>
+            <w14:prstDash w14:val="solid"/>
+            <w14:round/>
+          </w14:textOutline>
+        </w:rPr>
+      </w:pPr>
+    </w:p>
+    <w:p>
+      <w:pPr>
+        <w:spacing w:after="0" w:line="240" w:lineRule="auto"/>
+        <w:rPr>
+          <w:rFonts w:ascii="Segoe UI" w:eastAsia="Times New Roman" w:hAnsi="Segoe UI" w:cs="Segoe UI"/>
+          <w:bCs/>
+          <w:color w:val="00B050"/>
+          <w:sz w:val="72"/>
+          <w:szCs w:val="72"/>
+          <w14:shadow w14:blurRad="38100" w14:dist="25400" w14:dir="5400000" w14:sx="100000" w14:sy="100000" w14:kx="0" w14:ky="0" w14:algn="ctr">
+            <w14:srgbClr w14:val="6E747A">
+              <w14:alpha w14:val="57000"/>
+            </w14:srgbClr>
+          </w14:shadow>
+          <w14:textOutline w14:w="0" w14:cap="flat" w14:cmpd="sng" w14:algn="ctr">
+            <w14:noFill/>
+            <w14:prstDash w14:val="solid"/>
+            <w14:round/>
+          </w14:textOutline>
+        </w:rPr>
+      </w:pPr>
+      <w:r>
+        <w:rPr>
+          <w:rFonts w:ascii="Segoe UI" w:eastAsia="Times New Roman" w:hAnsi="Segoe UI" w:cs="Segoe UI"/>
+          <w:bCs/>
+          <w:noProof/>
+          <w:color w:val="00B050"/>
+          <w:sz w:val="72"/>
+          <w:szCs w:val="72"/>
+          <w14:shadow w14:blurRad="38100" w14:dist="25400" w14:dir="5400000" w14:sx="100000" w14:sy="100000" w14:kx="0" w14:ky="0" w14:algn="ctr">
+            <w14:srgbClr w14:val="6E747A">
+              <w14:alpha w14:val="57000"/>
+            </w14:srgbClr>
+          </w14:shadow>
+          <w14:textOutline w14:w="0" w14:cap="flat" w14:cmpd="sng" w14:algn="ctr">
+            <w14:noFill/>
+            <w14:prstDash w14:val="solid"/>
+            <w14:round/>
+          </w14:textOutline>
+        </w:rPr>
+        <w:drawing>
+          <wp:inline distT="0" distB="0" distL="0" distR="0">
+            <wp:extent cx="5943600" cy="4457700"/>
+            <wp:effectExtent l="0" t="0" r="0" b="0"/>
+            <wp:docPr id="5" name="Picture 5" descr="C:\Users\Gopala Krishna\Desktop\64586875.jpg"/>
+            <wp:cNvGraphicFramePr>
+              <a:graphicFrameLocks xmlns:a="http://schemas.openxmlformats.org/drawingml/2006/main" noChangeAspect="1"/>
+            </wp:cNvGraphicFramePr>
+            <a:graphic xmlns:a="http://schemas.openxmlformats.org/drawingml/2006/main">
+              <a:graphicData uri="http://schemas.openxmlformats.org/drawingml/2006/picture">
+                <pic:pic xmlns:pic="http://schemas.openxmlformats.org/drawingml/2006/picture">
+                  <pic:nvPicPr>
+                    <pic:cNvPr id="0" name="Picture 4" descr="C:\Users\Gopala Krishna\Desktop\64586875.jpg"/>
+                    <pic:cNvPicPr>
+                      <a:picLocks noChangeAspect="1" noChangeArrowheads="1"/>
+                    </pic:cNvPicPr>
+                  </pic:nvPicPr>
+                  <pic:blipFill>
+                    <a:blip r:embed="rId7">
+                      <a:extLst>
+                        <a:ext uri="{28A0092B-C50C-407E-A947-70E740481C1C}">
+                          <a14:useLocalDpi xmlns:a14="http://schemas.microsoft.com/office/drawing/2010/main" val="0"/>
+                        </a:ext>
+                      </a:extLst>
+                    </a:blip>
+                    <a:srcRect/>
+                    <a:stretch>
+                      <a:fillRect/>
+                    </a:stretch>
+                  </pic:blipFill>
+                  <pic:spPr bwMode="auto">
+                    <a:xfrm>
+                      <a:off x="0" y="0"/>
+                      <a:ext cx="5943600" cy="4457700"/>
+                    </a:xfrm>
+                    <a:prstGeom prst="rect">
+                      <a:avLst/>
+                    </a:prstGeom>
+                    <a:noFill/>
+                    <a:ln>
+                      <a:noFill/>
+                    </a:ln>
+                  </pic:spPr>
+                </pic:pic>
+              </a:graphicData>
+            </a:graphic>
+          </wp:inline>
+        </w:drawing>
+      </w:r>
+    </w:p>
+    <w:p>
+      <w:pPr>
+        <w:spacing w:after="0" w:line="240" w:lineRule="auto"/>
+        <w:rPr>
+          <w:rFonts w:ascii="Segoe UI" w:eastAsia="Times New Roman" w:hAnsi="Segoe UI" w:cs="Segoe UI"/>
+          <w:b/>
+          <w:bCs/>
+          <w:sz w:val="24"/>
+          <w:szCs w:val="24"/>
+          <w:u w:val="single"/>
+        </w:rPr>
+      </w:pPr>
+    </w:p>
+    <w:p>
+      <w:pPr>
+        <w:spacing w:after="0" w:line="240" w:lineRule="auto"/>
+        <w:rPr>
+          <w:rFonts w:ascii="Segoe UI" w:eastAsia="Times New Roman" w:hAnsi="Segoe UI" w:cs="Segoe UI"/>
+          <w:sz w:val="24"/>
+          <w:szCs w:val="24"/>
+        </w:rPr>
+      </w:pPr>
+      <w:r>
+        <w:rPr>
+          <w:rFonts w:ascii="Segoe UI" w:eastAsia="Times New Roman" w:hAnsi="Segoe UI" w:cs="Segoe UI"/>
+          <w:sz w:val="24"/>
+          <w:szCs w:val="24"/>
+        </w:rPr>
+        <w:t xml:space="preserve">WhatsApp or most of the other messaging apps rarely work on a peer to peer basis. So it wouldn't open a connection (from your device) to each of your friends' devices. Instead your device connects to their server. It could then use a custom TCP protocol or maybe HTTP to communicate your messages to the server. The server in return would dispatch them to your friends' devices. If your friend had their app open or at least the </w:t>
+      </w:r>
+      <w:r>
+        <w:rPr>
+          <w:rFonts w:ascii="Segoe UI" w:eastAsia="Times New Roman" w:hAnsi="Segoe UI" w:cs="Segoe UI"/>
+          <w:sz w:val="24"/>
+          <w:szCs w:val="24"/>
+        </w:rPr>
+        <w:t>S</w:t>
+      </w:r>
+      <w:r>
+        <w:rPr>
+          <w:rFonts w:ascii="Segoe UI" w:eastAsia="Times New Roman" w:hAnsi="Segoe UI" w:cs="Segoe UI"/>
+          <w:sz w:val="24"/>
+          <w:szCs w:val="24"/>
+        </w:rPr>
+        <w:t>app process running there might be a live connection to the server. WhatsApp will use that connection to send them your messages. If their app is "offline" then they might choose to send them a push notification instead.</w:t>
+      </w:r>
+      <w:r>
+        <w:rPr>
+          <w:rFonts w:ascii="Segoe UI" w:eastAsia="Times New Roman" w:hAnsi="Segoe UI" w:cs="Segoe UI"/>
+          <w:sz w:val="24"/>
+          <w:szCs w:val="24"/>
+        </w:rPr>
+        <w:br/>
+      </w:r>
+    </w:p>
+    <w:p>
+      <w:pPr>
+        <w:spacing w:after="0" w:line="240" w:lineRule="auto"/>
+        <w:rPr>
+          <w:rFonts w:ascii="Segoe UI" w:eastAsia="Times New Roman" w:hAnsi="Segoe UI" w:cs="Segoe UI"/>
+          <w:sz w:val="24"/>
+          <w:szCs w:val="24"/>
+        </w:rPr>
+      </w:pPr>
+      <w:r>
+        <w:rPr>
+          <w:rFonts w:ascii="Segoe UI" w:eastAsia="Times New Roman" w:hAnsi="Segoe UI" w:cs="Segoe UI"/>
+          <w:sz w:val="24"/>
+          <w:szCs w:val="24"/>
+        </w:rPr>
+        <w:t xml:space="preserve">Let's assume that Alice and Bob are friends on WhatsApp. So there is an </w:t>
+      </w:r>
+      <w:proofErr w:type="spellStart"/>
+      <w:r>
+        <w:rPr>
+          <w:rFonts w:ascii="Segoe UI" w:eastAsia="Times New Roman" w:hAnsi="Segoe UI" w:cs="Segoe UI"/>
+          <w:sz w:val="24"/>
+          <w:szCs w:val="24"/>
+        </w:rPr>
+        <w:t>an</w:t>
+      </w:r>
+      <w:proofErr w:type="spellEnd"/>
+      <w:r>
+        <w:rPr>
+          <w:rFonts w:ascii="Segoe UI" w:eastAsia="Times New Roman" w:hAnsi="Segoe UI" w:cs="Segoe UI"/>
+          <w:sz w:val="24"/>
+          <w:szCs w:val="24"/>
+        </w:rPr>
+        <w:t xml:space="preserve"> Alice actor and a Bob actor.</w:t>
+      </w:r>
+      <w:r>
+        <w:rPr>
+          <w:rFonts w:ascii="Segoe UI" w:eastAsia="Times New Roman" w:hAnsi="Segoe UI" w:cs="Segoe UI"/>
+          <w:sz w:val="24"/>
+          <w:szCs w:val="24"/>
+        </w:rPr>
+        <w:br/>
+      </w:r>
+      <w:r>
+        <w:rPr>
+          <w:rFonts w:ascii="Segoe UI" w:eastAsia="Times New Roman" w:hAnsi="Segoe UI" w:cs="Segoe UI"/>
+          <w:sz w:val="24"/>
+          <w:szCs w:val="24"/>
+        </w:rPr>
+        <w:lastRenderedPageBreak/>
+        <w:br/>
+      </w:r>
+      <w:r>
+        <w:rPr>
+          <w:rFonts w:ascii="Segoe UI" w:eastAsia="Times New Roman" w:hAnsi="Segoe UI" w:cs="Segoe UI"/>
+          <w:sz w:val="24"/>
+          <w:szCs w:val="24"/>
+        </w:rPr>
+        <w:t>Let's trace a series of messages flowing back and forth:</w:t>
+      </w:r>
+    </w:p>
+    <w:p>
+      <w:pPr>
+        <w:numPr>
+          <w:ilvl w:val="0"/>
+          <w:numId w:val="3"/>
+        </w:numPr>
+        <w:spacing w:before="100" w:beforeAutospacing="1" w:after="100" w:afterAutospacing="1" w:line="240" w:lineRule="auto"/>
+        <w:rPr>
+          <w:rFonts w:ascii="Segoe UI" w:eastAsia="Times New Roman" w:hAnsi="Segoe UI" w:cs="Segoe UI"/>
+          <w:sz w:val="24"/>
+          <w:szCs w:val="24"/>
+        </w:rPr>
+      </w:pPr>
+      <w:r>
+        <w:rPr>
+          <w:rFonts w:ascii="Segoe UI" w:eastAsia="Times New Roman" w:hAnsi="Segoe UI" w:cs="Segoe UI"/>
+          <w:sz w:val="24"/>
+          <w:szCs w:val="24"/>
+        </w:rPr>
+        <w:t>Alice decides to message Bob. Alice's phone establishes a connection to the WhatsApp server and it is established that this connection is definitely from Alice's phone. Alice now sends via TCP the following message: "For Bob:</w:t>
+      </w:r>
+      <w:r>
+        <w:rPr>
+          <w:rFonts w:ascii="Segoe UI" w:eastAsia="Times New Roman" w:hAnsi="Segoe UI" w:cs="Segoe UI"/>
+          <w:b/>
+          <w:bCs/>
+          <w:sz w:val="24"/>
+          <w:szCs w:val="24"/>
+        </w:rPr>
+        <w:t xml:space="preserve"> A giant monster is attacking the Golden Gate Bridge</w:t>
+      </w:r>
+      <w:r>
+        <w:rPr>
+          <w:rFonts w:ascii="Segoe UI" w:eastAsia="Times New Roman" w:hAnsi="Segoe UI" w:cs="Segoe UI"/>
+          <w:sz w:val="24"/>
+          <w:szCs w:val="24"/>
+        </w:rPr>
+        <w:t>". One of the WhatsApp front end server de</w:t>
+      </w:r>
+      <w:r>
+        <w:rPr>
+          <w:rFonts w:ascii="Segoe UI" w:eastAsia="Times New Roman" w:hAnsi="Segoe UI" w:cs="Segoe UI"/>
+          <w:sz w:val="24"/>
+          <w:szCs w:val="24"/>
+        </w:rPr>
+        <w:t>-</w:t>
+      </w:r>
+      <w:r>
+        <w:rPr>
+          <w:rFonts w:ascii="Segoe UI" w:eastAsia="Times New Roman" w:hAnsi="Segoe UI" w:cs="Segoe UI"/>
+          <w:sz w:val="24"/>
+          <w:szCs w:val="24"/>
+        </w:rPr>
+        <w:t>serializes this message and delivers this message to the actor called Alice.</w:t>
+      </w:r>
+    </w:p>
+    <w:p>
+      <w:pPr>
+        <w:numPr>
+          <w:ilvl w:val="0"/>
+          <w:numId w:val="3"/>
+        </w:numPr>
+        <w:spacing w:before="100" w:beforeAutospacing="1" w:after="100" w:afterAutospacing="1" w:line="240" w:lineRule="auto"/>
+        <w:rPr>
+          <w:rFonts w:ascii="Segoe UI" w:eastAsia="Times New Roman" w:hAnsi="Segoe UI" w:cs="Segoe UI"/>
+          <w:sz w:val="24"/>
+          <w:szCs w:val="24"/>
+        </w:rPr>
+      </w:pPr>
+      <w:r>
+        <w:rPr>
+          <w:rFonts w:ascii="Segoe UI" w:eastAsia="Times New Roman" w:hAnsi="Segoe UI" w:cs="Segoe UI"/>
+          <w:sz w:val="24"/>
+          <w:szCs w:val="24"/>
+        </w:rPr>
+        <w:t>Alice the actor decides to serialize this and store it in a file called "Alice's Sent Messages", stored on a replicated file system to prevent data loss due to unpredictable monster rampage. Alice the actor then decides to forward this message to Bob the actor by passing it a message "</w:t>
+      </w:r>
+      <w:r>
+        <w:rPr>
+          <w:rFonts w:ascii="Segoe UI" w:eastAsia="Times New Roman" w:hAnsi="Segoe UI" w:cs="Segoe UI"/>
+          <w:b/>
+          <w:bCs/>
+          <w:sz w:val="24"/>
+          <w:szCs w:val="24"/>
+        </w:rPr>
+        <w:t>Msg1</w:t>
+      </w:r>
+      <w:r>
+        <w:rPr>
+          <w:rFonts w:ascii="Segoe UI" w:eastAsia="Times New Roman" w:hAnsi="Segoe UI" w:cs="Segoe UI"/>
+          <w:sz w:val="24"/>
+          <w:szCs w:val="24"/>
+        </w:rPr>
+        <w:t xml:space="preserve"> from Alice: </w:t>
+      </w:r>
+      <w:r>
+        <w:rPr>
+          <w:rFonts w:ascii="Segoe UI" w:eastAsia="Times New Roman" w:hAnsi="Segoe UI" w:cs="Segoe UI"/>
+          <w:b/>
+          <w:bCs/>
+          <w:sz w:val="24"/>
+          <w:szCs w:val="24"/>
+        </w:rPr>
+        <w:t>A giant monster is attacking the Golden Gate Bridge</w:t>
+      </w:r>
+      <w:r>
+        <w:rPr>
+          <w:rFonts w:ascii="Segoe UI" w:eastAsia="Times New Roman" w:hAnsi="Segoe UI" w:cs="Segoe UI"/>
+          <w:sz w:val="24"/>
+          <w:szCs w:val="24"/>
+        </w:rPr>
+        <w:t>". Alice the actor can retry with exponential back-off till Bob the actor acknowledges receiving the message.</w:t>
+      </w:r>
+    </w:p>
+    <w:p>
+      <w:pPr>
+        <w:numPr>
+          <w:ilvl w:val="0"/>
+          <w:numId w:val="3"/>
+        </w:numPr>
+        <w:spacing w:before="100" w:beforeAutospacing="1" w:after="100" w:afterAutospacing="1" w:line="240" w:lineRule="auto"/>
+        <w:rPr>
+          <w:rFonts w:ascii="Segoe UI" w:eastAsia="Times New Roman" w:hAnsi="Segoe UI" w:cs="Segoe UI"/>
+          <w:sz w:val="24"/>
+          <w:szCs w:val="24"/>
+        </w:rPr>
+      </w:pPr>
+      <w:r>
+        <w:rPr>
+          <w:rFonts w:ascii="Segoe UI" w:eastAsia="Times New Roman" w:hAnsi="Segoe UI" w:cs="Segoe UI"/>
+          <w:sz w:val="24"/>
+          <w:szCs w:val="24"/>
+        </w:rPr>
+        <w:t xml:space="preserve">Bob the actor eventually receives the message from (2) and decides to store this message in a file called "Bob's Inbox". Once it has stored this message durably Bob the actor will acknowledge receiving the message by sending Alice the actor a message of </w:t>
+      </w:r>
+      <w:r>
+        <w:rPr>
+          <w:rFonts w:ascii="Segoe UI" w:eastAsia="Times New Roman" w:hAnsi="Segoe UI" w:cs="Segoe UI"/>
+          <w:sz w:val="24"/>
+          <w:szCs w:val="24"/>
+        </w:rPr>
+        <w:t>its</w:t>
+      </w:r>
+      <w:r>
+        <w:rPr>
+          <w:rFonts w:ascii="Segoe UI" w:eastAsia="Times New Roman" w:hAnsi="Segoe UI" w:cs="Segoe UI"/>
+          <w:sz w:val="24"/>
+          <w:szCs w:val="24"/>
+        </w:rPr>
+        <w:t xml:space="preserve"> own saying "I received </w:t>
+      </w:r>
+      <w:r>
+        <w:rPr>
+          <w:rFonts w:ascii="Segoe UI" w:eastAsia="Times New Roman" w:hAnsi="Segoe UI" w:cs="Segoe UI"/>
+          <w:b/>
+          <w:bCs/>
+          <w:sz w:val="24"/>
+          <w:szCs w:val="24"/>
+        </w:rPr>
+        <w:t>Msg1</w:t>
+      </w:r>
+      <w:r>
+        <w:rPr>
+          <w:rFonts w:ascii="Segoe UI" w:eastAsia="Times New Roman" w:hAnsi="Segoe UI" w:cs="Segoe UI"/>
+          <w:sz w:val="24"/>
+          <w:szCs w:val="24"/>
+        </w:rPr>
+        <w:t>". Alice the actor can now stop it's retry efforts. Bob the actor then checks to see if Bob's phone has an active connection to the server. It does and so Bob the actor streams this message to the device via TCP.</w:t>
+      </w:r>
+    </w:p>
+    <w:p>
+      <w:pPr>
+        <w:numPr>
+          <w:ilvl w:val="0"/>
+          <w:numId w:val="3"/>
+        </w:numPr>
+        <w:spacing w:before="100" w:beforeAutospacing="1" w:after="100" w:afterAutospacing="1" w:line="240" w:lineRule="auto"/>
+        <w:rPr>
+          <w:rFonts w:ascii="Segoe UI" w:eastAsia="Times New Roman" w:hAnsi="Segoe UI" w:cs="Segoe UI"/>
+          <w:sz w:val="24"/>
+          <w:szCs w:val="24"/>
+        </w:rPr>
+      </w:pPr>
+      <w:r>
+        <w:rPr>
+          <w:rFonts w:ascii="Segoe UI" w:eastAsia="Times New Roman" w:hAnsi="Segoe UI" w:cs="Segoe UI"/>
+          <w:sz w:val="24"/>
+          <w:szCs w:val="24"/>
+        </w:rPr>
+        <w:t xml:space="preserve">Bob sees this message and replies </w:t>
+      </w:r>
+      <w:r>
+        <w:rPr>
+          <w:rFonts w:ascii="Segoe UI" w:eastAsia="Times New Roman" w:hAnsi="Segoe UI" w:cs="Segoe UI"/>
+          <w:sz w:val="24"/>
+          <w:szCs w:val="24"/>
+        </w:rPr>
+        <w:t>with “For</w:t>
+      </w:r>
+      <w:r>
+        <w:rPr>
+          <w:rFonts w:ascii="Segoe UI" w:eastAsia="Times New Roman" w:hAnsi="Segoe UI" w:cs="Segoe UI"/>
+          <w:sz w:val="24"/>
+          <w:szCs w:val="24"/>
+        </w:rPr>
+        <w:t xml:space="preserve"> Alice: </w:t>
+      </w:r>
+      <w:r>
+        <w:rPr>
+          <w:rFonts w:ascii="Segoe UI" w:eastAsia="Times New Roman" w:hAnsi="Segoe UI" w:cs="Segoe UI"/>
+          <w:b/>
+          <w:bCs/>
+          <w:sz w:val="24"/>
+          <w:szCs w:val="24"/>
+        </w:rPr>
+        <w:t>Let's create giant robots to fight them</w:t>
+      </w:r>
+      <w:r>
+        <w:rPr>
+          <w:rFonts w:ascii="Segoe UI" w:eastAsia="Times New Roman" w:hAnsi="Segoe UI" w:cs="Segoe UI"/>
+          <w:sz w:val="24"/>
+          <w:szCs w:val="24"/>
+        </w:rPr>
+        <w:t xml:space="preserve">". This is now received by Bob the actor as outlined in Step 1. Bob the actor then repeats Step 2 and 3 to make sure Alice eventually receives </w:t>
+      </w:r>
+      <w:r>
+        <w:rPr>
+          <w:rFonts w:ascii="Segoe UI" w:eastAsia="Times New Roman" w:hAnsi="Segoe UI" w:cs="Segoe UI"/>
+          <w:sz w:val="24"/>
+          <w:szCs w:val="24"/>
+        </w:rPr>
+        <w:t>the idea that will save mankind</w:t>
+      </w:r>
+    </w:p>
+    <w:p>
+      <w:pPr>
+        <w:spacing w:before="100" w:beforeAutospacing="1" w:after="100" w:afterAutospacing="1" w:line="240" w:lineRule="auto"/>
+        <w:rPr>
+          <w:rFonts w:ascii="Segoe UI" w:eastAsia="Times New Roman" w:hAnsi="Segoe UI" w:cs="Segoe UI"/>
+          <w:b/>
+          <w:sz w:val="28"/>
+          <w:szCs w:val="28"/>
+        </w:rPr>
+      </w:pPr>
+      <w:r>
+        <w:rPr>
+          <w:rFonts w:ascii="Segoe UI" w:eastAsia="Times New Roman" w:hAnsi="Segoe UI" w:cs="Segoe UI"/>
+          <w:b/>
+          <w:sz w:val="28"/>
+          <w:szCs w:val="28"/>
+        </w:rPr>
+        <w:t xml:space="preserve">How does the registration process work internally in </w:t>
+      </w:r>
+      <w:r>
+        <w:rPr>
+          <w:rFonts w:ascii="Segoe UI" w:eastAsia="Times New Roman" w:hAnsi="Segoe UI" w:cs="Segoe UI"/>
+          <w:b/>
+          <w:sz w:val="28"/>
+          <w:szCs w:val="28"/>
+        </w:rPr>
+        <w:t>WhatsApp?</w:t>
+      </w:r>
+      <w:r>
+        <w:rPr>
+          <w:rFonts w:ascii="Segoe UI" w:eastAsia="Times New Roman" w:hAnsi="Segoe UI" w:cs="Segoe UI"/>
+          <w:b/>
+          <w:sz w:val="28"/>
+          <w:szCs w:val="28"/>
+        </w:rPr>
+        <w:t xml:space="preserve"> </w:t>
+      </w:r>
+    </w:p>
+    <w:p>
+      <w:pPr>
+        <w:spacing w:before="100" w:beforeAutospacing="1" w:after="100" w:afterAutospacing="1" w:line="240" w:lineRule="auto"/>
+        <w:ind w:left="720"/>
+        <w:rPr>
+          <w:rFonts w:ascii="Segoe UI" w:eastAsia="Times New Roman" w:hAnsi="Segoe UI" w:cs="Segoe UI"/>
+          <w:sz w:val="24"/>
+          <w:szCs w:val="24"/>
+        </w:rPr>
+      </w:pPr>
+      <w:r>
+        <w:rPr>
+          <w:rFonts w:ascii="Segoe UI" w:eastAsia="Times New Roman" w:hAnsi="Segoe UI" w:cs="Segoe UI"/>
+          <w:sz w:val="24"/>
+          <w:szCs w:val="24"/>
+        </w:rPr>
+        <w:t>WhatsApp used to create a username/password based on the phone IMEI number. This was changed recently. WhatsApp now uses a general request from the app to send a unique 5 digit PIN. WhatsApp will then send a SMS to the indicated phone number (this means the WhatsApp client no longer needs to run on the same phone). Based on the pin number the app then request a unique key from WhatsApp. This key is used as "password" for all future calls. (This "permanent" key is stored on the device). This also means that registering a new device will invalidate the key on the old device.</w:t>
+      </w:r>
+    </w:p>
+    <w:p>
+      <w:pPr>
+        <w:spacing w:before="100" w:beforeAutospacing="1" w:after="100" w:afterAutospacing="1" w:line="240" w:lineRule="auto"/>
+        <w:rPr>
+          <w:rFonts w:ascii="Segoe UI" w:eastAsia="Times New Roman" w:hAnsi="Segoe UI" w:cs="Segoe UI"/>
+          <w:b/>
+          <w:sz w:val="24"/>
+          <w:szCs w:val="24"/>
+          <w:u w:val="single"/>
+        </w:rPr>
+      </w:pPr>
+    </w:p>
+    <w:p>
+      <w:pPr>
+        <w:spacing w:before="100" w:beforeAutospacing="1" w:after="100" w:afterAutospacing="1" w:line="240" w:lineRule="auto"/>
+        <w:rPr>
+          <w:rFonts w:ascii="Segoe UI" w:eastAsia="Times New Roman" w:hAnsi="Segoe UI" w:cs="Segoe UI"/>
+          <w:b/>
+          <w:sz w:val="24"/>
+          <w:szCs w:val="24"/>
+          <w:u w:val="single"/>
+        </w:rPr>
+      </w:pPr>
+    </w:p>
+    <w:p>
+      <w:pPr>
+        <w:spacing w:before="100" w:beforeAutospacing="1" w:after="100" w:afterAutospacing="1" w:line="240" w:lineRule="auto"/>
+        <w:rPr>
+          <w:rFonts w:ascii="Segoe UI" w:eastAsia="Times New Roman" w:hAnsi="Segoe UI" w:cs="Segoe UI"/>
+          <w:sz w:val="28"/>
+          <w:szCs w:val="28"/>
+        </w:rPr>
+      </w:pPr>
+      <w:r>
+        <w:rPr>
+          <w:rFonts w:ascii="Segoe UI" w:eastAsia="Times New Roman" w:hAnsi="Segoe UI" w:cs="Segoe UI"/>
+          <w:b/>
+          <w:sz w:val="28"/>
+          <w:szCs w:val="28"/>
+        </w:rPr>
+        <w:lastRenderedPageBreak/>
+        <w:t xml:space="preserve">What protocol is used in </w:t>
+      </w:r>
+      <w:r>
+        <w:rPr>
+          <w:rFonts w:ascii="Segoe UI" w:eastAsia="Times New Roman" w:hAnsi="Segoe UI" w:cs="Segoe UI"/>
+          <w:b/>
+          <w:sz w:val="28"/>
+          <w:szCs w:val="28"/>
+        </w:rPr>
+        <w:t>WhatsApp?</w:t>
+      </w:r>
+    </w:p>
+    <w:p>
+      <w:pPr>
+        <w:spacing w:before="100" w:beforeAutospacing="1" w:after="100" w:afterAutospacing="1" w:line="240" w:lineRule="auto"/>
+        <w:ind w:left="720"/>
+        <w:rPr>
+          <w:rFonts w:ascii="Segoe UI" w:eastAsia="Times New Roman" w:hAnsi="Segoe UI" w:cs="Segoe UI"/>
+          <w:sz w:val="24"/>
+          <w:szCs w:val="24"/>
+        </w:rPr>
+      </w:pPr>
+      <w:r>
+        <w:rPr>
+          <w:rFonts w:ascii="Segoe UI" w:eastAsia="Times New Roman" w:hAnsi="Segoe UI" w:cs="Segoe UI"/>
+          <w:sz w:val="24"/>
+          <w:szCs w:val="24"/>
+        </w:rPr>
+        <w:t xml:space="preserve">SSL socket to the WhatsApp server pools. All messages are queued on the server until the client reconnects to retrieve the messages. The successful retrieval of a message is sent back to the </w:t>
+      </w:r>
+      <w:r>
+        <w:rPr>
+          <w:rFonts w:ascii="Segoe UI" w:eastAsia="Times New Roman" w:hAnsi="Segoe UI" w:cs="Segoe UI"/>
+          <w:sz w:val="24"/>
+          <w:szCs w:val="24"/>
+        </w:rPr>
+        <w:t>WhatsApp</w:t>
+      </w:r>
+      <w:r>
+        <w:rPr>
+          <w:rFonts w:ascii="Segoe UI" w:eastAsia="Times New Roman" w:hAnsi="Segoe UI" w:cs="Segoe UI"/>
+          <w:sz w:val="24"/>
+          <w:szCs w:val="24"/>
+        </w:rPr>
+        <w:t xml:space="preserve"> server which forwards this status back to the original sender (which will see that as a "checkmark" icon next to the message). Messages are wiped from the server memory as soon as the client has accepted the message</w:t>
+      </w:r>
+    </w:p>
+    <w:p>
+      <w:pPr>
+        <w:spacing w:before="100" w:beforeAutospacing="1" w:after="100" w:afterAutospacing="1" w:line="240" w:lineRule="auto"/>
+        <w:rPr>
+          <w:rFonts w:ascii="Segoe UI" w:eastAsia="Times New Roman" w:hAnsi="Segoe UI" w:cs="Segoe UI"/>
+          <w:sz w:val="24"/>
+          <w:szCs w:val="24"/>
+        </w:rPr>
+      </w:pPr>
+    </w:p>
+    <w:p>
+      <w:pPr>
+        <w:spacing w:before="100" w:beforeAutospacing="1" w:after="100" w:afterAutospacing="1" w:line="240" w:lineRule="auto"/>
+        <w:rPr>
+          <w:rFonts w:ascii="Segoe UI" w:eastAsia="Times New Roman" w:hAnsi="Segoe UI" w:cs="Segoe UI"/>
+          <w:sz w:val="24"/>
+          <w:szCs w:val="24"/>
+        </w:rPr>
+      </w:pPr>
+    </w:p>
+    <w:p>
+      <w:pPr>
+        <w:spacing w:before="100" w:beforeAutospacing="1" w:after="100" w:afterAutospacing="1" w:line="240" w:lineRule="auto"/>
+        <w:rPr>
+          <w:rFonts w:ascii="Segoe UI" w:eastAsia="Times New Roman" w:hAnsi="Segoe UI" w:cs="Segoe UI"/>
+          <w:sz w:val="24"/>
+          <w:szCs w:val="24"/>
+        </w:rPr>
+      </w:pPr>
+    </w:p>
+    <w:p>
+      <w:pPr>
+        <w:spacing w:before="100" w:beforeAutospacing="1" w:after="100" w:afterAutospacing="1" w:line="240" w:lineRule="auto"/>
+        <w:rPr>
+          <w:rFonts w:ascii="Segoe UI" w:eastAsia="Times New Roman" w:hAnsi="Segoe UI" w:cs="Segoe UI"/>
+          <w:sz w:val="24"/>
+          <w:szCs w:val="24"/>
+        </w:rPr>
+      </w:pPr>
+    </w:p>
+    <w:p>
+      <w:pPr>
+        <w:spacing w:before="100" w:beforeAutospacing="1" w:after="100" w:afterAutospacing="1" w:line="240" w:lineRule="auto"/>
+        <w:rPr>
+          <w:rFonts w:ascii="Segoe UI" w:eastAsia="Times New Roman" w:hAnsi="Segoe UI" w:cs="Segoe UI"/>
+          <w:sz w:val="24"/>
+          <w:szCs w:val="24"/>
+        </w:rPr>
+      </w:pPr>
+    </w:p>
+    <w:p>
+      <w:pPr>
+        <w:spacing w:before="100" w:beforeAutospacing="1" w:after="100" w:afterAutospacing="1" w:line="240" w:lineRule="auto"/>
+        <w:rPr>
+          <w:rFonts w:ascii="Segoe UI" w:eastAsia="Times New Roman" w:hAnsi="Segoe UI" w:cs="Segoe UI"/>
+          <w:sz w:val="24"/>
+          <w:szCs w:val="24"/>
+        </w:rPr>
+      </w:pPr>
+    </w:p>
+    <w:p>
+      <w:pPr>
+        <w:spacing w:before="100" w:beforeAutospacing="1" w:after="100" w:afterAutospacing="1" w:line="240" w:lineRule="auto"/>
+        <w:rPr>
+          <w:rFonts w:ascii="Segoe UI" w:eastAsia="Times New Roman" w:hAnsi="Segoe UI" w:cs="Segoe UI"/>
+          <w:sz w:val="24"/>
+          <w:szCs w:val="24"/>
+        </w:rPr>
+      </w:pPr>
+    </w:p>
+    <w:p>
+      <w:pPr>
+        <w:spacing w:before="100" w:beforeAutospacing="1" w:after="100" w:afterAutospacing="1" w:line="240" w:lineRule="auto"/>
+        <w:rPr>
+          <w:rFonts w:ascii="Segoe UI" w:eastAsia="Times New Roman" w:hAnsi="Segoe UI" w:cs="Segoe UI"/>
+          <w:sz w:val="24"/>
+          <w:szCs w:val="24"/>
+        </w:rPr>
+      </w:pPr>
+    </w:p>
+    <w:p>
+      <w:pPr>
+        <w:spacing w:before="100" w:beforeAutospacing="1" w:after="100" w:afterAutospacing="1" w:line="240" w:lineRule="auto"/>
+        <w:rPr>
+          <w:rFonts w:ascii="Segoe UI" w:eastAsia="Times New Roman" w:hAnsi="Segoe UI" w:cs="Segoe UI"/>
+          <w:sz w:val="24"/>
+          <w:szCs w:val="24"/>
+        </w:rPr>
+      </w:pPr>
+    </w:p>
+    <w:p>
+      <w:pPr>
+        <w:spacing w:before="100" w:beforeAutospacing="1" w:after="100" w:afterAutospacing="1" w:line="240" w:lineRule="auto"/>
+        <w:rPr>
+          <w:rFonts w:ascii="Segoe UI" w:eastAsia="Times New Roman" w:hAnsi="Segoe UI" w:cs="Segoe UI"/>
+          <w:sz w:val="24"/>
+          <w:szCs w:val="24"/>
+        </w:rPr>
+      </w:pPr>
+    </w:p>
+    <w:p>
+      <w:pPr>
+        <w:spacing w:before="100" w:beforeAutospacing="1" w:after="100" w:afterAutospacing="1" w:line="240" w:lineRule="auto"/>
+        <w:rPr>
+          <w:rFonts w:ascii="Segoe UI" w:eastAsia="Times New Roman" w:hAnsi="Segoe UI" w:cs="Segoe UI"/>
+          <w:sz w:val="24"/>
+          <w:szCs w:val="24"/>
+        </w:rPr>
+      </w:pPr>
+    </w:p>
+    <w:p>
+      <w:pPr>
+        <w:spacing w:before="100" w:beforeAutospacing="1" w:after="100" w:afterAutospacing="1" w:line="240" w:lineRule="auto"/>
         <w:rPr>
           <w:rFonts w:ascii="Segoe UI" w:eastAsia="Times New Roman" w:hAnsi="Segoe UI" w:cs="Segoe UI"/>
           <w:b/>
@@ -14,7 +795,10 @@
           <w:u w:val="single"/>
         </w:rPr>
       </w:pPr>
-      <w:r>
+    </w:p>
+    <w:p>
+      <w:pPr>
+        <w:spacing w:before="100" w:beforeAutospacing="1" w:after="100" w:afterAutospacing="1" w:line="240" w:lineRule="auto"/>
         <w:rPr>
           <w:rFonts w:ascii="Segoe UI" w:eastAsia="Times New Roman" w:hAnsi="Segoe UI" w:cs="Segoe UI"/>
           <w:b/>
@@ -23,9 +807,11 @@
           <w:szCs w:val="28"/>
           <w:u w:val="single"/>
         </w:rPr>
-        <w:t>H</w:t>
-      </w:r>
-      <w:r>
+      </w:pPr>
+    </w:p>
+    <w:p>
+      <w:pPr>
+        <w:spacing w:before="100" w:beforeAutospacing="1" w:after="100" w:afterAutospacing="1" w:line="240" w:lineRule="auto"/>
         <w:rPr>
           <w:rFonts w:ascii="Segoe UI" w:eastAsia="Times New Roman" w:hAnsi="Segoe UI" w:cs="Segoe UI"/>
           <w:b/>
@@ -34,605 +820,11 @@
           <w:szCs w:val="28"/>
           <w:u w:val="single"/>
         </w:rPr>
-        <w:t>ow WhatsApp Works</w:t>
-      </w:r>
-    </w:p>
-    <w:p>
-      <w:pPr>
-        <w:spacing w:after="0" w:line="240" w:lineRule="auto"/>
-        <w:rPr>
-          <w:rFonts w:ascii="Segoe UI" w:eastAsia="Times New Roman" w:hAnsi="Segoe UI" w:cs="Segoe UI"/>
-          <w:b/>
-          <w:bCs/>
-          <w:sz w:val="24"/>
-          <w:szCs w:val="24"/>
-          <w:u w:val="single"/>
-        </w:rPr>
-      </w:pPr>
-    </w:p>
-    <w:p>
-      <w:pPr>
-        <w:spacing w:after="0" w:line="240" w:lineRule="auto"/>
-        <w:rPr>
-          <w:rFonts w:ascii="Segoe UI" w:eastAsia="Times New Roman" w:hAnsi="Segoe UI" w:cs="Segoe UI"/>
-          <w:sz w:val="24"/>
-          <w:szCs w:val="24"/>
-        </w:rPr>
-      </w:pPr>
-      <w:r>
-        <w:rPr>
-          <w:rFonts w:ascii="Segoe UI" w:eastAsia="Times New Roman" w:hAnsi="Segoe UI" w:cs="Segoe UI"/>
-          <w:sz w:val="24"/>
-          <w:szCs w:val="24"/>
-        </w:rPr>
-        <w:t xml:space="preserve">WhatsApp or most of the other messaging apps rarely work on a peer to peer basis. So it wouldn't open a connection (from your device) to each of your friends' devices. Instead your device connects to their server. It could then use a custom TCP protocol or maybe HTTP to communicate your messages to the server. The server in return would dispatch them to your friends' devices. If your friend had their app open or at least the </w:t>
-      </w:r>
-      <w:r>
-        <w:rPr>
-          <w:rFonts w:ascii="Segoe UI" w:eastAsia="Times New Roman" w:hAnsi="Segoe UI" w:cs="Segoe UI"/>
-          <w:sz w:val="24"/>
-          <w:szCs w:val="24"/>
-        </w:rPr>
-        <w:t>S</w:t>
-      </w:r>
-      <w:r>
-        <w:rPr>
-          <w:rFonts w:ascii="Segoe UI" w:eastAsia="Times New Roman" w:hAnsi="Segoe UI" w:cs="Segoe UI"/>
-          <w:sz w:val="24"/>
-          <w:szCs w:val="24"/>
-        </w:rPr>
-        <w:t>app process running there might be a live connection to the server. WhatsApp will use that connection to send them your messages. If their app is "offline" then they might choose to send them a push notification instead.</w:t>
-      </w:r>
-      <w:r>
-        <w:rPr>
-          <w:rFonts w:ascii="Segoe UI" w:eastAsia="Times New Roman" w:hAnsi="Segoe UI" w:cs="Segoe UI"/>
-          <w:sz w:val="24"/>
-          <w:szCs w:val="24"/>
-        </w:rPr>
-        <w:br/>
-      </w:r>
-    </w:p>
-    <w:p>
-      <w:pPr>
-        <w:spacing w:after="0" w:line="240" w:lineRule="auto"/>
-        <w:rPr>
-          <w:rFonts w:ascii="Segoe UI" w:eastAsia="Times New Roman" w:hAnsi="Segoe UI" w:cs="Segoe UI"/>
-          <w:sz w:val="24"/>
-          <w:szCs w:val="24"/>
-        </w:rPr>
-      </w:pPr>
-      <w:r>
-        <w:rPr>
-          <w:rFonts w:ascii="Segoe UI" w:eastAsia="Times New Roman" w:hAnsi="Segoe UI" w:cs="Segoe UI"/>
-          <w:sz w:val="24"/>
-          <w:szCs w:val="24"/>
-        </w:rPr>
-        <w:t xml:space="preserve">Let's assume that Alice and Bob are friends on WhatsApp. So there is an </w:t>
-      </w:r>
-      <w:proofErr w:type="spellStart"/>
-      <w:r>
-        <w:rPr>
-          <w:rFonts w:ascii="Segoe UI" w:eastAsia="Times New Roman" w:hAnsi="Segoe UI" w:cs="Segoe UI"/>
-          <w:sz w:val="24"/>
-          <w:szCs w:val="24"/>
-        </w:rPr>
-        <w:t>an</w:t>
-      </w:r>
-      <w:proofErr w:type="spellEnd"/>
-      <w:r>
-        <w:rPr>
-          <w:rFonts w:ascii="Segoe UI" w:eastAsia="Times New Roman" w:hAnsi="Segoe UI" w:cs="Segoe UI"/>
-          <w:sz w:val="24"/>
-          <w:szCs w:val="24"/>
-        </w:rPr>
-        <w:t xml:space="preserve"> Alice actor and a Bob actor.</w:t>
-      </w:r>
-      <w:r>
-        <w:rPr>
-          <w:rFonts w:ascii="Segoe UI" w:eastAsia="Times New Roman" w:hAnsi="Segoe UI" w:cs="Segoe UI"/>
-          <w:sz w:val="24"/>
-          <w:szCs w:val="24"/>
-        </w:rPr>
-        <w:br/>
-      </w:r>
-      <w:r>
-        <w:rPr>
-          <w:rFonts w:ascii="Segoe UI" w:eastAsia="Times New Roman" w:hAnsi="Segoe UI" w:cs="Segoe UI"/>
-          <w:sz w:val="24"/>
-          <w:szCs w:val="24"/>
-        </w:rPr>
-        <w:br/>
-      </w:r>
-      <w:r>
-        <w:rPr>
-          <w:rFonts w:ascii="Segoe UI" w:eastAsia="Times New Roman" w:hAnsi="Segoe UI" w:cs="Segoe UI"/>
-          <w:sz w:val="24"/>
-          <w:szCs w:val="24"/>
-        </w:rPr>
-        <w:t>Let's trace a series of messages flowing back and forth:</w:t>
-      </w:r>
-    </w:p>
-    <w:p>
-      <w:pPr>
-        <w:numPr>
-          <w:ilvl w:val="0"/>
-          <w:numId w:val="3"/>
-        </w:numPr>
-        <w:spacing w:before="100" w:beforeAutospacing="1" w:after="100" w:afterAutospacing="1" w:line="240" w:lineRule="auto"/>
-        <w:rPr>
-          <w:rFonts w:ascii="Segoe UI" w:eastAsia="Times New Roman" w:hAnsi="Segoe UI" w:cs="Segoe UI"/>
-          <w:sz w:val="24"/>
-          <w:szCs w:val="24"/>
-        </w:rPr>
-      </w:pPr>
-      <w:r>
-        <w:rPr>
-          <w:rFonts w:ascii="Segoe UI" w:eastAsia="Times New Roman" w:hAnsi="Segoe UI" w:cs="Segoe UI"/>
-          <w:sz w:val="24"/>
-          <w:szCs w:val="24"/>
-        </w:rPr>
-        <w:t>Alice decides to message Bob. Alice's phone establishes a connection to the WhatsApp server and it is established that this connection is definitely from Alice's phone. Alice now sends via TCP the following message: "For Bob:</w:t>
-      </w:r>
-      <w:r>
-        <w:rPr>
-          <w:rFonts w:ascii="Segoe UI" w:eastAsia="Times New Roman" w:hAnsi="Segoe UI" w:cs="Segoe UI"/>
-          <w:b/>
-          <w:bCs/>
-          <w:sz w:val="24"/>
-          <w:szCs w:val="24"/>
-        </w:rPr>
-        <w:t xml:space="preserve"> A giant monster is attacking the Golden Gate Bridge</w:t>
-      </w:r>
-      <w:r>
-        <w:rPr>
-          <w:rFonts w:ascii="Segoe UI" w:eastAsia="Times New Roman" w:hAnsi="Segoe UI" w:cs="Segoe UI"/>
-          <w:sz w:val="24"/>
-          <w:szCs w:val="24"/>
-        </w:rPr>
-        <w:t>". One of the WhatsApp front end server de</w:t>
-      </w:r>
-      <w:r>
-        <w:rPr>
-          <w:rFonts w:ascii="Segoe UI" w:eastAsia="Times New Roman" w:hAnsi="Segoe UI" w:cs="Segoe UI"/>
-          <w:sz w:val="24"/>
-          <w:szCs w:val="24"/>
-        </w:rPr>
-        <w:t>-</w:t>
-      </w:r>
-      <w:r>
-        <w:rPr>
-          <w:rFonts w:ascii="Segoe UI" w:eastAsia="Times New Roman" w:hAnsi="Segoe UI" w:cs="Segoe UI"/>
-          <w:sz w:val="24"/>
-          <w:szCs w:val="24"/>
-        </w:rPr>
-        <w:t>serializes this message and delivers this message to the actor called Alice.</w:t>
-      </w:r>
-    </w:p>
-    <w:p>
-      <w:pPr>
-        <w:numPr>
-          <w:ilvl w:val="0"/>
-          <w:numId w:val="3"/>
-        </w:numPr>
-        <w:spacing w:before="100" w:beforeAutospacing="1" w:after="100" w:afterAutospacing="1" w:line="240" w:lineRule="auto"/>
-        <w:rPr>
-          <w:rFonts w:ascii="Segoe UI" w:eastAsia="Times New Roman" w:hAnsi="Segoe UI" w:cs="Segoe UI"/>
-          <w:sz w:val="24"/>
-          <w:szCs w:val="24"/>
-        </w:rPr>
-      </w:pPr>
-      <w:r>
-        <w:rPr>
-          <w:rFonts w:ascii="Segoe UI" w:eastAsia="Times New Roman" w:hAnsi="Segoe UI" w:cs="Segoe UI"/>
-          <w:sz w:val="24"/>
-          <w:szCs w:val="24"/>
-        </w:rPr>
-        <w:t>Alice the actor decides to serialize this and store it in a file called "Alice's Sent Messages", stored on a replicated file system to prevent data loss due to unpredictable monster rampage. Alice the actor then decides to forward this message to Bob the actor by passing it a message "</w:t>
-      </w:r>
-      <w:r>
-        <w:rPr>
-          <w:rFonts w:ascii="Segoe UI" w:eastAsia="Times New Roman" w:hAnsi="Segoe UI" w:cs="Segoe UI"/>
-          <w:b/>
-          <w:bCs/>
-          <w:sz w:val="24"/>
-          <w:szCs w:val="24"/>
-        </w:rPr>
-        <w:t>Msg1</w:t>
-      </w:r>
-      <w:r>
-        <w:rPr>
-          <w:rFonts w:ascii="Segoe UI" w:eastAsia="Times New Roman" w:hAnsi="Segoe UI" w:cs="Segoe UI"/>
-          <w:sz w:val="24"/>
-          <w:szCs w:val="24"/>
-        </w:rPr>
-        <w:t xml:space="preserve"> from Alice: </w:t>
-      </w:r>
-      <w:r>
-        <w:rPr>
-          <w:rFonts w:ascii="Segoe UI" w:eastAsia="Times New Roman" w:hAnsi="Segoe UI" w:cs="Segoe UI"/>
-          <w:b/>
-          <w:bCs/>
-          <w:sz w:val="24"/>
-          <w:szCs w:val="24"/>
-        </w:rPr>
-        <w:t>A giant monster is attacking the Golden Gate Bridge</w:t>
-      </w:r>
-      <w:r>
-        <w:rPr>
-          <w:rFonts w:ascii="Segoe UI" w:eastAsia="Times New Roman" w:hAnsi="Segoe UI" w:cs="Segoe UI"/>
-          <w:sz w:val="24"/>
-          <w:szCs w:val="24"/>
-        </w:rPr>
-        <w:t>". Alice the actor can retry with exponential back-off till Bob the actor acknowledges receiving the message.</w:t>
-      </w:r>
-    </w:p>
-    <w:p>
-      <w:pPr>
-        <w:numPr>
-          <w:ilvl w:val="0"/>
-          <w:numId w:val="3"/>
-        </w:numPr>
-        <w:spacing w:before="100" w:beforeAutospacing="1" w:after="100" w:afterAutospacing="1" w:line="240" w:lineRule="auto"/>
-        <w:rPr>
-          <w:rFonts w:ascii="Segoe UI" w:eastAsia="Times New Roman" w:hAnsi="Segoe UI" w:cs="Segoe UI"/>
-          <w:sz w:val="24"/>
-          <w:szCs w:val="24"/>
-        </w:rPr>
-      </w:pPr>
-      <w:r>
-        <w:rPr>
-          <w:rFonts w:ascii="Segoe UI" w:eastAsia="Times New Roman" w:hAnsi="Segoe UI" w:cs="Segoe UI"/>
-          <w:sz w:val="24"/>
-          <w:szCs w:val="24"/>
-        </w:rPr>
-        <w:t xml:space="preserve">Bob the actor eventually receives the message from (2) and decides to store this message in a file called "Bob's Inbox". Once it has stored this message durably Bob the actor will acknowledge receiving the message by sending Alice the actor a message of </w:t>
-      </w:r>
-      <w:r>
-        <w:rPr>
-          <w:rFonts w:ascii="Segoe UI" w:eastAsia="Times New Roman" w:hAnsi="Segoe UI" w:cs="Segoe UI"/>
-          <w:sz w:val="24"/>
-          <w:szCs w:val="24"/>
-        </w:rPr>
-        <w:t>its</w:t>
-      </w:r>
-      <w:r>
-        <w:rPr>
-          <w:rFonts w:ascii="Segoe UI" w:eastAsia="Times New Roman" w:hAnsi="Segoe UI" w:cs="Segoe UI"/>
-          <w:sz w:val="24"/>
-          <w:szCs w:val="24"/>
-        </w:rPr>
-        <w:t xml:space="preserve"> own saying "I received </w:t>
-      </w:r>
-      <w:r>
-        <w:rPr>
-          <w:rFonts w:ascii="Segoe UI" w:eastAsia="Times New Roman" w:hAnsi="Segoe UI" w:cs="Segoe UI"/>
-          <w:b/>
-          <w:bCs/>
-          <w:sz w:val="24"/>
-          <w:szCs w:val="24"/>
-        </w:rPr>
-        <w:t>Msg1</w:t>
-      </w:r>
-      <w:r>
-        <w:rPr>
-          <w:rFonts w:ascii="Segoe UI" w:eastAsia="Times New Roman" w:hAnsi="Segoe UI" w:cs="Segoe UI"/>
-          <w:sz w:val="24"/>
-          <w:szCs w:val="24"/>
-        </w:rPr>
-        <w:t>". Alice the actor can now stop it's retry efforts. Bob the actor then checks to see if Bob's phone has an active connection to the server. It does and so Bob the actor streams this message to the device via TCP.</w:t>
-      </w:r>
-    </w:p>
-    <w:p>
-      <w:pPr>
-        <w:numPr>
-          <w:ilvl w:val="0"/>
-          <w:numId w:val="3"/>
-        </w:numPr>
-        <w:spacing w:before="100" w:beforeAutospacing="1" w:after="100" w:afterAutospacing="1" w:line="240" w:lineRule="auto"/>
-        <w:rPr>
-          <w:rFonts w:ascii="Segoe UI" w:eastAsia="Times New Roman" w:hAnsi="Segoe UI" w:cs="Segoe UI"/>
-          <w:sz w:val="24"/>
-          <w:szCs w:val="24"/>
-        </w:rPr>
-      </w:pPr>
-      <w:r>
-        <w:rPr>
-          <w:rFonts w:ascii="Segoe UI" w:eastAsia="Times New Roman" w:hAnsi="Segoe UI" w:cs="Segoe UI"/>
-          <w:sz w:val="24"/>
-          <w:szCs w:val="24"/>
-        </w:rPr>
-        <w:t xml:space="preserve">Bob sees this message and replies </w:t>
-      </w:r>
-      <w:r>
-        <w:rPr>
-          <w:rFonts w:ascii="Segoe UI" w:eastAsia="Times New Roman" w:hAnsi="Segoe UI" w:cs="Segoe UI"/>
-          <w:sz w:val="24"/>
-          <w:szCs w:val="24"/>
-        </w:rPr>
-        <w:t>with “For</w:t>
-      </w:r>
-      <w:r>
-        <w:rPr>
-          <w:rFonts w:ascii="Segoe UI" w:eastAsia="Times New Roman" w:hAnsi="Segoe UI" w:cs="Segoe UI"/>
-          <w:sz w:val="24"/>
-          <w:szCs w:val="24"/>
-        </w:rPr>
-        <w:t xml:space="preserve"> Alice: </w:t>
-      </w:r>
-      <w:r>
-        <w:rPr>
-          <w:rFonts w:ascii="Segoe UI" w:eastAsia="Times New Roman" w:hAnsi="Segoe UI" w:cs="Segoe UI"/>
-          <w:b/>
-          <w:bCs/>
-          <w:sz w:val="24"/>
-          <w:szCs w:val="24"/>
-        </w:rPr>
-        <w:t>Let's create giant robots to fight them</w:t>
-      </w:r>
-      <w:r>
-        <w:rPr>
-          <w:rFonts w:ascii="Segoe UI" w:eastAsia="Times New Roman" w:hAnsi="Segoe UI" w:cs="Segoe UI"/>
-          <w:sz w:val="24"/>
-          <w:szCs w:val="24"/>
-        </w:rPr>
-        <w:t xml:space="preserve">". This is now received by Bob the actor as outlined in Step 1. Bob the actor then repeats Step 2 and 3 to make sure Alice eventually receives </w:t>
-      </w:r>
-      <w:r>
-        <w:rPr>
-          <w:rFonts w:ascii="Segoe UI" w:eastAsia="Times New Roman" w:hAnsi="Segoe UI" w:cs="Segoe UI"/>
-          <w:sz w:val="24"/>
-          <w:szCs w:val="24"/>
-        </w:rPr>
-        <w:t>the idea that will save mankind</w:t>
-      </w:r>
-    </w:p>
-    <w:p>
-      <w:pPr>
-        <w:spacing w:before="100" w:beforeAutospacing="1" w:after="100" w:afterAutospacing="1" w:line="240" w:lineRule="auto"/>
-        <w:rPr>
-          <w:rFonts w:ascii="Segoe UI" w:eastAsia="Times New Roman" w:hAnsi="Segoe UI" w:cs="Segoe UI"/>
-          <w:b/>
-          <w:sz w:val="24"/>
-          <w:szCs w:val="24"/>
-          <w:u w:val="single"/>
-        </w:rPr>
-      </w:pPr>
-      <w:r>
-        <w:rPr>
-          <w:rFonts w:ascii="Segoe UI" w:eastAsia="Times New Roman" w:hAnsi="Segoe UI" w:cs="Segoe UI"/>
-          <w:b/>
-          <w:sz w:val="24"/>
-          <w:szCs w:val="24"/>
-          <w:u w:val="single"/>
-        </w:rPr>
-        <w:lastRenderedPageBreak/>
-        <w:t>How does the registration proc</w:t>
-      </w:r>
-      <w:r>
-        <w:rPr>
-          <w:rFonts w:ascii="Segoe UI" w:eastAsia="Times New Roman" w:hAnsi="Segoe UI" w:cs="Segoe UI"/>
-          <w:b/>
-          <w:sz w:val="24"/>
-          <w:szCs w:val="24"/>
-          <w:u w:val="single"/>
-        </w:rPr>
-        <w:t>ess work internally in WhatsApp</w:t>
-      </w:r>
-      <w:r>
-        <w:rPr>
-          <w:rFonts w:ascii="Segoe UI" w:eastAsia="Times New Roman" w:hAnsi="Segoe UI" w:cs="Segoe UI"/>
-          <w:b/>
-          <w:sz w:val="24"/>
-          <w:szCs w:val="24"/>
-          <w:u w:val="single"/>
-        </w:rPr>
-        <w:t xml:space="preserve"> </w:t>
-      </w:r>
-    </w:p>
-    <w:p>
-      <w:pPr>
-        <w:spacing w:before="100" w:beforeAutospacing="1" w:after="100" w:afterAutospacing="1" w:line="240" w:lineRule="auto"/>
-        <w:ind w:left="720"/>
-        <w:rPr>
-          <w:rFonts w:ascii="Segoe UI" w:eastAsia="Times New Roman" w:hAnsi="Segoe UI" w:cs="Segoe UI"/>
-          <w:sz w:val="24"/>
-          <w:szCs w:val="24"/>
-        </w:rPr>
-      </w:pPr>
-      <w:r>
-        <w:rPr>
-          <w:rFonts w:ascii="Segoe UI" w:eastAsia="Times New Roman" w:hAnsi="Segoe UI" w:cs="Segoe UI"/>
-          <w:sz w:val="24"/>
-          <w:szCs w:val="24"/>
-        </w:rPr>
-        <w:t>WhatsApp used to create a username/password based on the phone IMEI number. This was changed recently. WhatsApp now uses a general request from the app to send a unique 5 digit PIN. WhatsApp will then send a SMS to the indicated phone number (this means the WhatsApp client no longer needs to run on the same phone). Based on the pin number the app then request a unique key from WhatsApp. This key is used as "password" for all future calls. (This "permanent" key is stored on the device). This also means that registering a new device will invalidate the key on the old device.</w:t>
-      </w:r>
-    </w:p>
-    <w:p>
-      <w:pPr>
-        <w:spacing w:before="100" w:beforeAutospacing="1" w:after="100" w:afterAutospacing="1" w:line="240" w:lineRule="auto"/>
-        <w:rPr>
-          <w:rFonts w:ascii="Segoe UI" w:eastAsia="Times New Roman" w:hAnsi="Segoe UI" w:cs="Segoe UI"/>
-          <w:sz w:val="24"/>
-          <w:szCs w:val="24"/>
-        </w:rPr>
-      </w:pPr>
-      <w:r>
-        <w:rPr>
-          <w:rFonts w:ascii="Segoe UI" w:eastAsia="Times New Roman" w:hAnsi="Segoe UI" w:cs="Segoe UI"/>
-          <w:b/>
-          <w:sz w:val="24"/>
-          <w:szCs w:val="24"/>
-          <w:u w:val="single"/>
-        </w:rPr>
-        <w:t>What p</w:t>
-      </w:r>
-      <w:r>
-        <w:rPr>
-          <w:rFonts w:ascii="Segoe UI" w:eastAsia="Times New Roman" w:hAnsi="Segoe UI" w:cs="Segoe UI"/>
-          <w:b/>
-          <w:sz w:val="24"/>
-          <w:szCs w:val="24"/>
-          <w:u w:val="single"/>
-        </w:rPr>
-        <w:t>rotocol is used in WhatsApp</w:t>
-      </w:r>
-    </w:p>
-    <w:p>
-      <w:pPr>
-        <w:spacing w:before="100" w:beforeAutospacing="1" w:after="100" w:afterAutospacing="1" w:line="240" w:lineRule="auto"/>
-        <w:ind w:left="720"/>
-        <w:rPr>
-          <w:rFonts w:ascii="Segoe UI" w:eastAsia="Times New Roman" w:hAnsi="Segoe UI" w:cs="Segoe UI"/>
-          <w:sz w:val="24"/>
-          <w:szCs w:val="24"/>
-        </w:rPr>
-      </w:pPr>
-      <w:r>
-        <w:rPr>
-          <w:rFonts w:ascii="Segoe UI" w:eastAsia="Times New Roman" w:hAnsi="Segoe UI" w:cs="Segoe UI"/>
-          <w:sz w:val="24"/>
-          <w:szCs w:val="24"/>
-        </w:rPr>
-        <w:t xml:space="preserve">SSL socket to the WhatsApp server pools. All messages are queued on the server until the client reconnects to retrieve the messages. The successful retrieval of a message is sent back to the </w:t>
-      </w:r>
-      <w:r>
-        <w:rPr>
-          <w:rFonts w:ascii="Segoe UI" w:eastAsia="Times New Roman" w:hAnsi="Segoe UI" w:cs="Segoe UI"/>
-          <w:sz w:val="24"/>
-          <w:szCs w:val="24"/>
-        </w:rPr>
-        <w:t>WhatsApp</w:t>
-      </w:r>
-      <w:r>
-        <w:rPr>
-          <w:rFonts w:ascii="Segoe UI" w:eastAsia="Times New Roman" w:hAnsi="Segoe UI" w:cs="Segoe UI"/>
-          <w:sz w:val="24"/>
-          <w:szCs w:val="24"/>
-        </w:rPr>
-        <w:t xml:space="preserve"> server which forwards this status back to the original sender (which will see that as a "checkmark" icon next to the message). Messages are wiped from the server memory as soon as the client has accepted the message</w:t>
-      </w:r>
-    </w:p>
-    <w:p>
-      <w:pPr>
-        <w:spacing w:before="100" w:beforeAutospacing="1" w:after="100" w:afterAutospacing="1" w:line="240" w:lineRule="auto"/>
-        <w:rPr>
-          <w:rFonts w:ascii="Segoe UI" w:eastAsia="Times New Roman" w:hAnsi="Segoe UI" w:cs="Segoe UI"/>
-          <w:sz w:val="24"/>
-          <w:szCs w:val="24"/>
-        </w:rPr>
-      </w:pPr>
-    </w:p>
-    <w:p>
-      <w:pPr>
-        <w:spacing w:before="100" w:beforeAutospacing="1" w:after="100" w:afterAutospacing="1" w:line="240" w:lineRule="auto"/>
-        <w:rPr>
-          <w:rFonts w:ascii="Segoe UI" w:eastAsia="Times New Roman" w:hAnsi="Segoe UI" w:cs="Segoe UI"/>
-          <w:sz w:val="24"/>
-          <w:szCs w:val="24"/>
-        </w:rPr>
-      </w:pPr>
-    </w:p>
-    <w:p>
-      <w:pPr>
-        <w:spacing w:before="100" w:beforeAutospacing="1" w:after="100" w:afterAutospacing="1" w:line="240" w:lineRule="auto"/>
-        <w:rPr>
-          <w:rFonts w:ascii="Segoe UI" w:eastAsia="Times New Roman" w:hAnsi="Segoe UI" w:cs="Segoe UI"/>
-          <w:sz w:val="24"/>
-          <w:szCs w:val="24"/>
-        </w:rPr>
-      </w:pPr>
-    </w:p>
-    <w:p>
-      <w:pPr>
-        <w:spacing w:before="100" w:beforeAutospacing="1" w:after="100" w:afterAutospacing="1" w:line="240" w:lineRule="auto"/>
-        <w:rPr>
-          <w:rFonts w:ascii="Segoe UI" w:eastAsia="Times New Roman" w:hAnsi="Segoe UI" w:cs="Segoe UI"/>
-          <w:sz w:val="24"/>
-          <w:szCs w:val="24"/>
-        </w:rPr>
-      </w:pPr>
-    </w:p>
-    <w:p>
-      <w:pPr>
-        <w:spacing w:before="100" w:beforeAutospacing="1" w:after="100" w:afterAutospacing="1" w:line="240" w:lineRule="auto"/>
-        <w:rPr>
-          <w:rFonts w:ascii="Segoe UI" w:eastAsia="Times New Roman" w:hAnsi="Segoe UI" w:cs="Segoe UI"/>
-          <w:sz w:val="24"/>
-          <w:szCs w:val="24"/>
-        </w:rPr>
-      </w:pPr>
-    </w:p>
-    <w:p>
-      <w:pPr>
-        <w:spacing w:before="100" w:beforeAutospacing="1" w:after="100" w:afterAutospacing="1" w:line="240" w:lineRule="auto"/>
-        <w:rPr>
-          <w:rFonts w:ascii="Segoe UI" w:eastAsia="Times New Roman" w:hAnsi="Segoe UI" w:cs="Segoe UI"/>
-          <w:sz w:val="24"/>
-          <w:szCs w:val="24"/>
-        </w:rPr>
-      </w:pPr>
-    </w:p>
-    <w:p>
-      <w:pPr>
-        <w:spacing w:before="100" w:beforeAutospacing="1" w:after="100" w:afterAutospacing="1" w:line="240" w:lineRule="auto"/>
-        <w:rPr>
-          <w:rFonts w:ascii="Segoe UI" w:eastAsia="Times New Roman" w:hAnsi="Segoe UI" w:cs="Segoe UI"/>
-          <w:sz w:val="24"/>
-          <w:szCs w:val="24"/>
-        </w:rPr>
-      </w:pPr>
-    </w:p>
-    <w:p>
-      <w:pPr>
-        <w:spacing w:before="100" w:beforeAutospacing="1" w:after="100" w:afterAutospacing="1" w:line="240" w:lineRule="auto"/>
-        <w:rPr>
-          <w:rFonts w:ascii="Segoe UI" w:eastAsia="Times New Roman" w:hAnsi="Segoe UI" w:cs="Segoe UI"/>
-          <w:sz w:val="24"/>
-          <w:szCs w:val="24"/>
-        </w:rPr>
-      </w:pPr>
-    </w:p>
-    <w:p>
-      <w:pPr>
-        <w:spacing w:before="100" w:beforeAutospacing="1" w:after="100" w:afterAutospacing="1" w:line="240" w:lineRule="auto"/>
-        <w:rPr>
-          <w:rFonts w:ascii="Segoe UI" w:eastAsia="Times New Roman" w:hAnsi="Segoe UI" w:cs="Segoe UI"/>
-          <w:sz w:val="24"/>
-          <w:szCs w:val="24"/>
-        </w:rPr>
-      </w:pPr>
-    </w:p>
-    <w:p>
-      <w:pPr>
-        <w:spacing w:before="100" w:beforeAutospacing="1" w:after="100" w:afterAutospacing="1" w:line="240" w:lineRule="auto"/>
-        <w:rPr>
-          <w:rFonts w:ascii="Segoe UI" w:eastAsia="Times New Roman" w:hAnsi="Segoe UI" w:cs="Segoe UI"/>
-          <w:sz w:val="24"/>
-          <w:szCs w:val="24"/>
-        </w:rPr>
-      </w:pPr>
-    </w:p>
-    <w:p>
-      <w:pPr>
-        <w:spacing w:before="100" w:beforeAutospacing="1" w:after="100" w:afterAutospacing="1" w:line="240" w:lineRule="auto"/>
-        <w:rPr>
-          <w:rFonts w:ascii="Segoe UI" w:eastAsia="Times New Roman" w:hAnsi="Segoe UI" w:cs="Segoe UI"/>
-          <w:sz w:val="24"/>
-          <w:szCs w:val="24"/>
-        </w:rPr>
-      </w:pPr>
-    </w:p>
-    <w:p>
-      <w:pPr>
-        <w:spacing w:before="100" w:beforeAutospacing="1" w:after="100" w:afterAutospacing="1" w:line="240" w:lineRule="auto"/>
-        <w:rPr>
-          <w:rFonts w:ascii="Segoe UI" w:eastAsia="Times New Roman" w:hAnsi="Segoe UI" w:cs="Segoe UI"/>
-          <w:sz w:val="24"/>
-          <w:szCs w:val="24"/>
-        </w:rPr>
-      </w:pPr>
-      <w:r>
+      </w:pPr>
+    </w:p>
+    <w:p>
+      <w:pPr>
+        <w:spacing w:before="100" w:beforeAutospacing="1" w:after="100" w:afterAutospacing="1" w:line="240" w:lineRule="auto"/>
         <w:rPr>
           <w:rFonts w:ascii="Segoe UI" w:eastAsia="Times New Roman" w:hAnsi="Segoe UI" w:cs="Segoe UI"/>
           <w:b/>
@@ -641,7 +833,51 @@
           <w:szCs w:val="28"/>
           <w:u w:val="single"/>
         </w:rPr>
-        <w:lastRenderedPageBreak/>
+      </w:pPr>
+    </w:p>
+    <w:p>
+      <w:pPr>
+        <w:spacing w:before="100" w:beforeAutospacing="1" w:after="100" w:afterAutospacing="1" w:line="240" w:lineRule="auto"/>
+        <w:rPr>
+          <w:rFonts w:ascii="Segoe UI" w:eastAsia="Times New Roman" w:hAnsi="Segoe UI" w:cs="Segoe UI"/>
+          <w:b/>
+          <w:bCs/>
+          <w:sz w:val="28"/>
+          <w:szCs w:val="28"/>
+          <w:u w:val="single"/>
+        </w:rPr>
+      </w:pPr>
+    </w:p>
+    <w:p>
+      <w:pPr>
+        <w:spacing w:before="100" w:beforeAutospacing="1" w:after="100" w:afterAutospacing="1" w:line="240" w:lineRule="auto"/>
+        <w:rPr>
+          <w:rFonts w:ascii="Segoe UI" w:eastAsia="Times New Roman" w:hAnsi="Segoe UI" w:cs="Segoe UI"/>
+          <w:b/>
+          <w:bCs/>
+          <w:sz w:val="28"/>
+          <w:szCs w:val="28"/>
+          <w:u w:val="single"/>
+        </w:rPr>
+      </w:pPr>
+    </w:p>
+    <w:p>
+      <w:pPr>
+        <w:spacing w:before="100" w:beforeAutospacing="1" w:after="100" w:afterAutospacing="1" w:line="240" w:lineRule="auto"/>
+        <w:rPr>
+          <w:rFonts w:ascii="Segoe UI" w:eastAsia="Times New Roman" w:hAnsi="Segoe UI" w:cs="Segoe UI"/>
+          <w:sz w:val="32"/>
+          <w:szCs w:val="32"/>
+        </w:rPr>
+      </w:pPr>
+      <w:r>
+        <w:rPr>
+          <w:rFonts w:ascii="Segoe UI" w:eastAsia="Times New Roman" w:hAnsi="Segoe UI" w:cs="Segoe UI"/>
+          <w:b/>
+          <w:bCs/>
+          <w:sz w:val="32"/>
+          <w:szCs w:val="32"/>
+        </w:rPr>
         <w:t>WhatsApp Architecture</w:t>
       </w:r>
     </w:p>
@@ -681,7 +917,7 @@
                     </pic:cNvPicPr>
                   </pic:nvPicPr>
                   <pic:blipFill>
-                    <a:blip r:embed="rId5">
+                    <a:blip r:embed="rId8">
                       <a:extLst>
                         <a:ext uri="{28A0092B-C50C-407E-A947-70E740481C1C}">
                           <a14:useLocalDpi xmlns:a14="http://schemas.microsoft.com/office/drawing/2010/main" val="0"/>
@@ -808,7 +1044,7 @@
         </w:rPr>
         <w:t xml:space="preserve"> concurrency - </w:t>
       </w:r>
-      <w:hyperlink r:id="rId6" w:tgtFrame="_blank" w:history="1">
+      <w:hyperlink r:id="rId9" w:tgtFrame="_blank" w:history="1">
         <w:r>
           <w:rPr>
             <w:rFonts w:ascii="Segoe UI" w:eastAsia="Times New Roman" w:hAnsi="Segoe UI" w:cs="Segoe UI"/>
@@ -879,21 +1115,8 @@
           <w:bCs/>
           <w:sz w:val="32"/>
           <w:szCs w:val="32"/>
-          <w:u w:val="single"/>
-        </w:rPr>
-      </w:pPr>
-      <w:r>
-        <w:rPr>
-          <w:rFonts w:ascii="Segoe UI" w:eastAsia="Times New Roman" w:hAnsi="Segoe UI" w:cs="Segoe UI"/>
-          <w:b/>
-          <w:bCs/>
-          <w:sz w:val="28"/>
-          <w:szCs w:val="28"/>
-          <w:u w:val="single"/>
-        </w:rPr>
-        <w:lastRenderedPageBreak/>
-        <w:t>WhatsApp</w:t>
-      </w:r>
+        </w:rPr>
+      </w:pPr>
       <w:r>
         <w:rPr>
           <w:rFonts w:ascii="Segoe UI" w:eastAsia="Times New Roman" w:hAnsi="Segoe UI" w:cs="Segoe UI"/>
@@ -901,9 +1124,8 @@
           <w:bCs/>
           <w:sz w:val="32"/>
           <w:szCs w:val="32"/>
-          <w:u w:val="single"/>
-        </w:rPr>
-        <w:t xml:space="preserve"> </w:t>
+        </w:rPr>
+        <w:t xml:space="preserve">WhatsApp </w:t>
       </w:r>
       <w:r>
         <w:rPr>
@@ -912,7 +1134,6 @@
           <w:bCs/>
           <w:sz w:val="32"/>
           <w:szCs w:val="32"/>
-          <w:u w:val="single"/>
         </w:rPr>
         <w:t>Stats</w:t>
       </w:r>
@@ -1048,7 +1269,7 @@
         </w:rPr>
         <w:t xml:space="preserve">$60 million </w:t>
       </w:r>
-      <w:hyperlink r:id="rId7" w:history="1">
+      <w:hyperlink r:id="rId10" w:history="1">
         <w:r>
           <w:rPr>
             <w:rFonts w:ascii="Segoe UI" w:eastAsia="Times New Roman" w:hAnsi="Segoe UI" w:cs="Segoe UI"/>
@@ -1090,7 +1311,7 @@
         </w:rPr>
         <w:t xml:space="preserve">35% is how much of Facebook's cash is </w:t>
       </w:r>
-      <w:hyperlink r:id="rId8" w:history="1">
+      <w:hyperlink r:id="rId11" w:history="1">
         <w:r>
           <w:rPr>
             <w:rFonts w:ascii="Segoe UI" w:eastAsia="Times New Roman" w:hAnsi="Segoe UI" w:cs="Segoe UI"/>
@@ -1230,7 +1451,7 @@
         </w:rPr>
         <w:t xml:space="preserve">In 2011 WhatsApp achieved </w:t>
       </w:r>
-      <w:hyperlink r:id="rId9" w:history="1">
+      <w:hyperlink r:id="rId12" w:history="1">
         <w:r>
           <w:rPr>
             <w:rFonts w:ascii="Segoe UI" w:eastAsia="Times New Roman" w:hAnsi="Segoe UI" w:cs="Segoe UI"/>
@@ -1292,7 +1513,7 @@
         </w:rPr>
         <w:t xml:space="preserve"> to spare. In 2012 that was pushed to over </w:t>
       </w:r>
-      <w:hyperlink r:id="rId10" w:history="1">
+      <w:hyperlink r:id="rId13" w:history="1">
         <w:r>
           <w:rPr>
             <w:rFonts w:ascii="Segoe UI" w:eastAsia="Times New Roman" w:hAnsi="Segoe UI" w:cs="Segoe UI"/>
@@ -1334,7 +1555,7 @@
         </w:rPr>
         <w:t>. In 2013 WhatsApp </w:t>
       </w:r>
-      <w:hyperlink r:id="rId11" w:history="1">
+      <w:hyperlink r:id="rId14" w:history="1">
         <w:r>
           <w:rPr>
             <w:rFonts w:ascii="Segoe UI" w:eastAsia="Times New Roman" w:hAnsi="Segoe UI" w:cs="Segoe UI"/>
@@ -1582,7 +1803,7 @@
         </w:rPr>
         <w:t xml:space="preserve">Custom patches to </w:t>
       </w:r>
-      <w:hyperlink r:id="rId12" w:history="1">
+      <w:hyperlink r:id="rId15" w:history="1">
         <w:r>
           <w:rPr>
             <w:rFonts w:ascii="Segoe UI" w:eastAsia="Times New Roman" w:hAnsi="Segoe UI" w:cs="Segoe UI"/>
@@ -1707,6 +1928,7 @@
           <w:sz w:val="24"/>
           <w:szCs w:val="24"/>
         </w:rPr>
+        <w:lastRenderedPageBreak/>
         <w:t>SQLite</w:t>
       </w:r>
     </w:p>
@@ -1752,7 +1974,6 @@
           <w:sz w:val="24"/>
           <w:szCs w:val="24"/>
         </w:rPr>
-        <w:lastRenderedPageBreak/>
         <w:t xml:space="preserve">Standard user facing server: </w:t>
       </w:r>
     </w:p>
@@ -1869,7 +2090,6 @@
           <w:bCs/>
           <w:sz w:val="28"/>
           <w:szCs w:val="28"/>
-          <w:u w:val="single"/>
         </w:rPr>
       </w:pPr>
       <w:r>
@@ -1879,7 +2099,6 @@
           <w:bCs/>
           <w:sz w:val="28"/>
           <w:szCs w:val="28"/>
-          <w:u w:val="single"/>
         </w:rPr>
         <w:t xml:space="preserve">WhatsApp </w:t>
       </w:r>
@@ -1890,7 +2109,6 @@
           <w:bCs/>
           <w:sz w:val="28"/>
           <w:szCs w:val="28"/>
-          <w:u w:val="single"/>
         </w:rPr>
         <w:t>Product</w:t>
       </w:r>
@@ -1901,7 +2119,6 @@
           <w:bCs/>
           <w:sz w:val="28"/>
           <w:szCs w:val="28"/>
-          <w:u w:val="single"/>
         </w:rPr>
         <w:t xml:space="preserve"> Goals</w:t>
       </w:r>
@@ -2147,7 +2364,7 @@
         </w:rPr>
         <w:t xml:space="preserve">Interesting to note </w:t>
       </w:r>
-      <w:hyperlink r:id="rId13" w:history="1">
+      <w:hyperlink r:id="rId16" w:history="1">
         <w:r>
           <w:rPr>
             <w:rFonts w:ascii="Segoe UI" w:eastAsia="Times New Roman" w:hAnsi="Segoe UI" w:cs="Segoe UI"/>
@@ -2405,16 +2622,8 @@
           <w:sz w:val="24"/>
           <w:szCs w:val="24"/>
         </w:rPr>
-        <w:t xml:space="preserve">A primary gauge of system health is message queue length. The message queue length of all the processes on a node is constantly monitored and an alert is sent out if they accumulate backlog beyond a preset threshold. If one or more </w:t>
-      </w:r>
-      <w:r>
-        <w:rPr>
-          <w:rFonts w:ascii="Segoe UI" w:eastAsia="Times New Roman" w:hAnsi="Segoe UI" w:cs="Segoe UI"/>
-          <w:sz w:val="24"/>
-          <w:szCs w:val="24"/>
-        </w:rPr>
         <w:lastRenderedPageBreak/>
-        <w:t>processes falls behind that is alerted on, which gives a pointer to the next bottleneck to attack.</w:t>
+        <w:t>A primary gauge of system health is message queue length. The message queue length of all the processes on a node is constantly monitored and an alert is sent out if they accumulate backlog beyond a preset threshold. If one or more processes falls behind that is alerted on, which gives a pointer to the next bottleneck to attack.</w:t>
       </w:r>
     </w:p>
     <w:p>
@@ -2626,25 +2835,7 @@
           <w:sz w:val="24"/>
           <w:szCs w:val="24"/>
         </w:rPr>
-        <w:t xml:space="preserve">Extrapolated out would mean a lot of servers with the hoped for growth </w:t>
-      </w:r>
-      <w:proofErr w:type="gramStart"/>
-      <w:r>
-        <w:rPr>
-          <w:rFonts w:ascii="Segoe UI" w:eastAsia="Times New Roman" w:hAnsi="Segoe UI" w:cs="Segoe UI"/>
-          <w:sz w:val="24"/>
-          <w:szCs w:val="24"/>
-        </w:rPr>
-        <w:t>pattern</w:t>
-      </w:r>
-      <w:proofErr w:type="gramEnd"/>
-      <w:r>
-        <w:rPr>
-          <w:rFonts w:ascii="Segoe UI" w:eastAsia="Times New Roman" w:hAnsi="Segoe UI" w:cs="Segoe UI"/>
-          <w:sz w:val="24"/>
-          <w:szCs w:val="24"/>
-        </w:rPr>
-        <w:t>.</w:t>
+        <w:t>Extrapolated out would mean a lot of servers with the hoped for growth pattern.</w:t>
       </w:r>
     </w:p>
     <w:p>
@@ -2704,15 +2895,28 @@
           <w:u w:val="single"/>
         </w:rPr>
       </w:pPr>
-      <w:r>
+    </w:p>
+    <w:p>
+      <w:pPr>
+        <w:spacing w:before="100" w:beforeAutospacing="1" w:after="100" w:afterAutospacing="1" w:line="240" w:lineRule="auto"/>
+        <w:outlineLvl w:val="1"/>
         <w:rPr>
           <w:rFonts w:ascii="Segoe UI" w:eastAsia="Times New Roman" w:hAnsi="Segoe UI" w:cs="Segoe UI"/>
           <w:b/>
           <w:bCs/>
           <w:sz w:val="28"/>
           <w:szCs w:val="28"/>
-          <w:u w:val="single"/>
-        </w:rPr>
+        </w:rPr>
+      </w:pPr>
+      <w:r>
+        <w:rPr>
+          <w:rFonts w:ascii="Segoe UI" w:eastAsia="Times New Roman" w:hAnsi="Segoe UI" w:cs="Segoe UI"/>
+          <w:b/>
+          <w:bCs/>
+          <w:sz w:val="28"/>
+          <w:szCs w:val="28"/>
+        </w:rPr>
+        <w:lastRenderedPageBreak/>
         <w:t>Tools and Techniques Used to Increase Scalability</w:t>
       </w:r>
     </w:p>
@@ -2775,16 +2979,7 @@
           <w:sz w:val="24"/>
           <w:szCs w:val="24"/>
         </w:rPr>
-        <w:t xml:space="preserve"> so it was easy to plugin metrics from other </w:t>
-      </w:r>
-      <w:r>
-        <w:rPr>
-          <w:rFonts w:ascii="Segoe UI" w:eastAsia="Times New Roman" w:hAnsi="Segoe UI" w:cs="Segoe UI"/>
-          <w:sz w:val="24"/>
-          <w:szCs w:val="24"/>
-        </w:rPr>
-        <w:lastRenderedPageBreak/>
-        <w:t>systems, like virtual memory. Track CPU utilization, overall utilization, user time, system time, interrupt time, context switches, system calls, traps, packets sent/received, total count of messages in queues across all processes, busy port events, traffic rate, bytes in/out, scheduling stats, garbage collection stats, words collected, etc.</w:t>
+        <w:t xml:space="preserve"> so it was easy to plugin metrics from other systems, like virtual memory. Track CPU utilization, overall utilization, user time, system time, interrupt time, context switches, system calls, traps, packets sent/received, total count of messages in queues across all processes, busy port events, traffic rate, bytes in/out, scheduling stats, garbage collection stats, words collected, etc.</w:t>
       </w:r>
     </w:p>
     <w:p>
@@ -3234,7 +3429,16 @@
           <w:sz w:val="24"/>
           <w:szCs w:val="24"/>
         </w:rPr>
-        <w:t>If supporting a million connections on a server it would take 30 hosts to open enough IP ports to generate enough connections to test just one server. For two million servers that would take 60 hosts. Just difficult to generate that kind of scale.</w:t>
+        <w:t xml:space="preserve">If supporting a million connections on a server it would take 30 hosts to open enough IP ports to generate enough connections to </w:t>
+      </w:r>
+      <w:r>
+        <w:rPr>
+          <w:rFonts w:ascii="Segoe UI" w:eastAsia="Times New Roman" w:hAnsi="Segoe UI" w:cs="Segoe UI"/>
+          <w:sz w:val="24"/>
+          <w:szCs w:val="24"/>
+        </w:rPr>
+        <w:lastRenderedPageBreak/>
+        <w:t>test just one server. For two million servers that would take 60 hosts. Just difficult to generate that kind of scale.</w:t>
       </w:r>
     </w:p>
     <w:p>
@@ -3256,16 +3460,7 @@
           <w:sz w:val="24"/>
           <w:szCs w:val="24"/>
         </w:rPr>
-        <w:t xml:space="preserve">The type of traffic that is seen during production is difficult to generate. Can guess at a normal workload, but in actuality see </w:t>
-      </w:r>
-      <w:r>
-        <w:rPr>
-          <w:rFonts w:ascii="Segoe UI" w:eastAsia="Times New Roman" w:hAnsi="Segoe UI" w:cs="Segoe UI"/>
-          <w:sz w:val="24"/>
-          <w:szCs w:val="24"/>
-        </w:rPr>
-        <w:lastRenderedPageBreak/>
-        <w:t xml:space="preserve">networking events, world events, since multi-platform see varying </w:t>
+        <w:t xml:space="preserve">The type of traffic that is seen during production is difficult to generate. Can guess at a normal workload, but in actuality see networking events, world events, since multi-platform see varying </w:t>
       </w:r>
       <w:r>
         <w:rPr>
@@ -3651,6 +3846,7 @@
           <w:sz w:val="24"/>
           <w:szCs w:val="24"/>
         </w:rPr>
+        <w:lastRenderedPageBreak/>
         <w:t>Ordinarily CPU utilization isn’t a good measure of how busy a system is because the scheduler uses CPU.</w:t>
       </w:r>
     </w:p>
@@ -3695,7 +3891,6 @@
           <w:sz w:val="24"/>
           <w:szCs w:val="24"/>
         </w:rPr>
-        <w:lastRenderedPageBreak/>
         <w:t>BEAM utilization at 80%, close to where FreeBSD might start paging. CPU is about the same, with double the connections. Scheduler is hitting contention, but running pretty well.</w:t>
       </w:r>
     </w:p>
@@ -4348,6 +4543,7 @@
           <w:sz w:val="24"/>
           <w:szCs w:val="24"/>
         </w:rPr>
+        <w:lastRenderedPageBreak/>
         <w:t>Check IO time table grows arithmetically. Created VM thrashing has the hash table would be reallocated at various points. Improved to use geometric allocation of the table.</w:t>
       </w:r>
     </w:p>
@@ -4393,7 +4589,6 @@
           <w:sz w:val="24"/>
           <w:szCs w:val="24"/>
         </w:rPr>
-        <w:lastRenderedPageBreak/>
         <w:t>Mseg</w:t>
       </w:r>
       <w:proofErr w:type="spellEnd"/>
@@ -4917,6 +5112,7 @@
           <w:sz w:val="24"/>
           <w:szCs w:val="24"/>
         </w:rPr>
+        <w:lastRenderedPageBreak/>
         <w:t xml:space="preserve">Configure carrier sizes start out big and get bigger. Causes FreeBSD to use super pages. Reduced TLB thrash rate and improves throughput for the same CPU. </w:t>
       </w:r>
     </w:p>
@@ -5002,7 +5198,6 @@
           <w:sz w:val="24"/>
           <w:szCs w:val="24"/>
         </w:rPr>
-        <w:lastRenderedPageBreak/>
         <w:t>Mnesia</w:t>
       </w:r>
       <w:proofErr w:type="spellEnd"/>
@@ -5132,18 +5327,17 @@
         <w:rPr>
           <w:rFonts w:ascii="Segoe UI" w:eastAsia="Times New Roman" w:hAnsi="Segoe UI" w:cs="Segoe UI"/>
           <w:b/>
-          <w:sz w:val="24"/>
-          <w:szCs w:val="24"/>
-          <w:u w:val="single"/>
-        </w:rPr>
-      </w:pPr>
+          <w:sz w:val="32"/>
+          <w:szCs w:val="32"/>
+        </w:rPr>
+      </w:pPr>
+      <w:bookmarkStart w:id="0" w:name="_GoBack"/>
       <w:r>
         <w:rPr>
           <w:rFonts w:ascii="Segoe UI" w:eastAsia="Times New Roman" w:hAnsi="Segoe UI" w:cs="Segoe UI"/>
           <w:b/>
-          <w:sz w:val="24"/>
-          <w:szCs w:val="24"/>
-          <w:u w:val="single"/>
+          <w:sz w:val="32"/>
+          <w:szCs w:val="32"/>
         </w:rPr>
         <w:t xml:space="preserve">Things to </w:t>
       </w:r>
@@ -5151,13 +5345,13 @@
         <w:rPr>
           <w:rFonts w:ascii="Segoe UI" w:eastAsia="Times New Roman" w:hAnsi="Segoe UI" w:cs="Segoe UI"/>
           <w:b/>
-          <w:sz w:val="24"/>
-          <w:szCs w:val="24"/>
-          <w:u w:val="single"/>
+          <w:sz w:val="32"/>
+          <w:szCs w:val="32"/>
         </w:rPr>
         <w:t>consider:</w:t>
       </w:r>
     </w:p>
+    <w:bookmarkEnd w:id="0"/>
     <w:p>
       <w:pPr>
         <w:numPr>
@@ -5388,8 +5582,6 @@
           <w:rFonts w:ascii="Segoe UI" w:hAnsi="Segoe UI" w:cs="Segoe UI"/>
         </w:rPr>
       </w:pPr>
-      <w:bookmarkStart w:id="0" w:name="_GoBack"/>
-      <w:bookmarkEnd w:id="0"/>
     </w:p>
     <w:sectPr>
       <w:pgSz w:w="12240" w:h="15840"/>
@@ -5399,6 +5591,56 @@
     </w:sectPr>
   </w:body>
 </w:document>
+</file>
+
+<file path=word/endnotes.xml><?xml version="1.0" encoding="utf-8"?>
+<w:endnotes xmlns:wpc="http://schemas.microsoft.com/office/word/2010/wordprocessingCanvas" xmlns:mc="http://schemas.openxmlformats.org/markup-compatibility/2006" xmlns:o="urn:schemas-microsoft-com:office:office" xmlns:r="http://schemas.openxmlformats.org/officeDocument/2006/relationships" xmlns:m="http://schemas.openxmlformats.org/officeDocument/2006/math" xmlns:v="urn:schemas-microsoft-com:vml" xmlns:wp14="http://schemas.microsoft.com/office/word/2010/wordprocessingDrawing" xmlns:wp="http://schemas.openxmlformats.org/drawingml/2006/wordprocessingDrawing" xmlns:w10="urn:schemas-microsoft-com:office:word" xmlns:w="http://schemas.openxmlformats.org/wordprocessingml/2006/main" xmlns:w14="http://schemas.microsoft.com/office/word/2010/wordml" xmlns:w15="http://schemas.microsoft.com/office/word/2012/wordml" xmlns:wpg="http://schemas.microsoft.com/office/word/2010/wordprocessingGroup" xmlns:wpi="http://schemas.microsoft.com/office/word/2010/wordprocessingInk" xmlns:wne="http://schemas.microsoft.com/office/word/2006/wordml" xmlns:wps="http://schemas.microsoft.com/office/word/2010/wordprocessingShape" mc:Ignorable="w14 w15 wp14">
+  <w:endnote w:type="separator" w:id="-1">
+    <w:p>
+      <w:pPr>
+        <w:spacing w:after="0" w:line="240" w:lineRule="auto"/>
+      </w:pPr>
+      <w:r>
+        <w:separator/>
+      </w:r>
+    </w:p>
+  </w:endnote>
+  <w:endnote w:type="continuationSeparator" w:id="0">
+    <w:p>
+      <w:pPr>
+        <w:spacing w:after="0" w:line="240" w:lineRule="auto"/>
+      </w:pPr>
+      <w:r>
+        <w:continuationSeparator/>
+      </w:r>
+    </w:p>
+  </w:endnote>
+</w:endnotes>
+</file>
+
+<file path=word/footnotes.xml><?xml version="1.0" encoding="utf-8"?>
+<w:footnotes xmlns:wpc="http://schemas.microsoft.com/office/word/2010/wordprocessingCanvas" xmlns:mc="http://schemas.openxmlformats.org/markup-compatibility/2006" xmlns:o="urn:schemas-microsoft-com:office:office" xmlns:r="http://schemas.openxmlformats.org/officeDocument/2006/relationships" xmlns:m="http://schemas.openxmlformats.org/officeDocument/2006/math" xmlns:v="urn:schemas-microsoft-com:vml" xmlns:wp14="http://schemas.microsoft.com/office/word/2010/wordprocessingDrawing" xmlns:wp="http://schemas.openxmlformats.org/drawingml/2006/wordprocessingDrawing" xmlns:w10="urn:schemas-microsoft-com:office:word" xmlns:w="http://schemas.openxmlformats.org/wordprocessingml/2006/main" xmlns:w14="http://schemas.microsoft.com/office/word/2010/wordml" xmlns:w15="http://schemas.microsoft.com/office/word/2012/wordml" xmlns:wpg="http://schemas.microsoft.com/office/word/2010/wordprocessingGroup" xmlns:wpi="http://schemas.microsoft.com/office/word/2010/wordprocessingInk" xmlns:wne="http://schemas.microsoft.com/office/word/2006/wordml" xmlns:wps="http://schemas.microsoft.com/office/word/2010/wordprocessingShape" mc:Ignorable="w14 w15 wp14">
+  <w:footnote w:type="separator" w:id="-1">
+    <w:p>
+      <w:pPr>
+        <w:spacing w:after="0" w:line="240" w:lineRule="auto"/>
+      </w:pPr>
+      <w:r>
+        <w:separator/>
+      </w:r>
+    </w:p>
+  </w:footnote>
+  <w:footnote w:type="continuationSeparator" w:id="0">
+    <w:p>
+      <w:pPr>
+        <w:spacing w:after="0" w:line="240" w:lineRule="auto"/>
+      </w:pPr>
+      <w:r>
+        <w:continuationSeparator/>
+      </w:r>
+    </w:p>
+  </w:footnote>
+</w:footnotes>
 </file>
 
 <file path=word/numbering.xml><?xml version="1.0" encoding="utf-8"?>
@@ -7950,6 +8192,50 @@
       <w:bCs/>
     </w:rPr>
   </w:style>
+  <w:style w:type="paragraph" w:styleId="Header">
+    <w:name w:val="header"/>
+    <w:basedOn w:val="Normal"/>
+    <w:link w:val="HeaderChar"/>
+    <w:uiPriority w:val="99"/>
+    <w:unhideWhenUsed/>
+    <w:rsid w:val="009A5599"/>
+    <w:pPr>
+      <w:tabs>
+        <w:tab w:val="center" w:pos="4680"/>
+        <w:tab w:val="right" w:pos="9360"/>
+      </w:tabs>
+      <w:spacing w:after="0" w:line="240" w:lineRule="auto"/>
+    </w:pPr>
+  </w:style>
+  <w:style w:type="character" w:customStyle="1" w:styleId="HeaderChar">
+    <w:name w:val="Header Char"/>
+    <w:basedOn w:val="DefaultParagraphFont"/>
+    <w:link w:val="Header"/>
+    <w:uiPriority w:val="99"/>
+    <w:rsid w:val="009A5599"/>
+  </w:style>
+  <w:style w:type="paragraph" w:styleId="Footer">
+    <w:name w:val="footer"/>
+    <w:basedOn w:val="Normal"/>
+    <w:link w:val="FooterChar"/>
+    <w:uiPriority w:val="99"/>
+    <w:unhideWhenUsed/>
+    <w:rsid w:val="009A5599"/>
+    <w:pPr>
+      <w:tabs>
+        <w:tab w:val="center" w:pos="4680"/>
+        <w:tab w:val="right" w:pos="9360"/>
+      </w:tabs>
+      <w:spacing w:after="0" w:line="240" w:lineRule="auto"/>
+    </w:pPr>
+  </w:style>
+  <w:style w:type="character" w:customStyle="1" w:styleId="FooterChar">
+    <w:name w:val="Footer Char"/>
+    <w:basedOn w:val="DefaultParagraphFont"/>
+    <w:link w:val="Footer"/>
+    <w:uiPriority w:val="99"/>
+    <w:rsid w:val="009A5599"/>
+  </w:style>
 </w:styles>
 </file>
 

</xml_diff>